<commit_message>
changed gitignore and also updated requirements and todo list
</commit_message>
<xml_diff>
--- a/Non-code/Void sdy to-do list.docx
+++ b/Non-code/Void sdy to-do list.docx
@@ -6,7 +6,238 @@
       <w:pPr>
         <w:pStyle w:val="Heading1"/>
       </w:pPr>
-    </w:p>
+      <w:r>
+        <w:t>Void percent algorithm</w:t>
+      </w:r>
+    </w:p>
+    <w:p>
+      <w:pPr>
+        <w:pStyle w:val="ListParagraph"/>
+        <w:numPr>
+          <w:ilvl w:val="0"/>
+          <w:numId w:val="2"/>
+        </w:numPr>
+        <w:rPr>
+          <w:highlight w:val="yellow"/>
+        </w:rPr>
+      </w:pPr>
+      <w:r>
+        <w:rPr>
+          <w:highlight w:val="yellow"/>
+        </w:rPr>
+        <w:t>Read more papers, write down results, come up with a few methods to try</w:t>
+      </w:r>
+    </w:p>
+    <w:p>
+      <w:pPr>
+        <w:pStyle w:val="Heading1"/>
+      </w:pPr>
+      <w:r>
+        <w:t>Tau Intensity Calculation</w:t>
+      </w:r>
+    </w:p>
+    <w:p>
+      <w:pPr>
+        <w:pStyle w:val="ListParagraph"/>
+        <w:numPr>
+          <w:ilvl w:val="0"/>
+          <w:numId w:val="2"/>
+        </w:numPr>
+      </w:pPr>
+      <w:r>
+        <w:t>Analyze linear regression in freq domain and compare to other filters</w:t>
+      </w:r>
+    </w:p>
+    <w:p>
+      <w:pPr>
+        <w:pStyle w:val="ListParagraph"/>
+        <w:numPr>
+          <w:ilvl w:val="0"/>
+          <w:numId w:val="2"/>
+        </w:numPr>
+      </w:pPr>
+      <w:r>
+        <w:t>Design an echo cancellation system</w:t>
+      </w:r>
+    </w:p>
+    <w:p>
+      <w:pPr>
+        <w:pStyle w:val="ListParagraph"/>
+        <w:numPr>
+          <w:ilvl w:val="0"/>
+          <w:numId w:val="2"/>
+        </w:numPr>
+      </w:pPr>
+      <w:r>
+        <w:t>Design a system for arbitrary signal input</w:t>
+      </w:r>
+    </w:p>
+    <w:p>
+      <w:pPr>
+        <w:pStyle w:val="ListParagraph"/>
+        <w:numPr>
+          <w:ilvl w:val="0"/>
+          <w:numId w:val="2"/>
+        </w:numPr>
+      </w:pPr>
+      <w:r>
+        <w:t>Implement the described process in Python</w:t>
+      </w:r>
+    </w:p>
+    <w:p>
+      <w:pPr>
+        <w:pStyle w:val="ListParagraph"/>
+        <w:numPr>
+          <w:ilvl w:val="0"/>
+          <w:numId w:val="2"/>
+        </w:numPr>
+      </w:pPr>
+      <w:r>
+        <w:t>Implement my ideas with echo cancellation, arbitrary input, and better filter, and compare</w:t>
+      </w:r>
+    </w:p>
+    <w:p>
+      <w:pPr>
+        <w:pStyle w:val="Heading1"/>
+      </w:pPr>
+      <w:r>
+        <w:t>Build more modules</w:t>
+      </w:r>
+    </w:p>
+    <w:p>
+      <w:pPr>
+        <w:pStyle w:val="ListParagraph"/>
+        <w:numPr>
+          <w:ilvl w:val="0"/>
+          <w:numId w:val="3"/>
+        </w:numPr>
+      </w:pPr>
+      <w:r>
+        <w:t>Buy plexiglass and cut out frames</w:t>
+      </w:r>
+    </w:p>
+    <w:p>
+      <w:pPr>
+        <w:pStyle w:val="Heading1"/>
+      </w:pPr>
+      <w:r>
+        <w:t>Test and cycle modules</w:t>
+      </w:r>
+    </w:p>
+    <w:p>
+      <w:pPr>
+        <w:pStyle w:val="ListParagraph"/>
+        <w:numPr>
+          <w:ilvl w:val="0"/>
+          <w:numId w:val="3"/>
+        </w:numPr>
+      </w:pPr>
+      <w:r>
+        <w:t>x</w:t>
+      </w:r>
+    </w:p>
+    <w:p>
+      <w:pPr>
+        <w:pStyle w:val="Heading1"/>
+      </w:pPr>
+      <w:r>
+        <w:t>Code additions</w:t>
+      </w:r>
+    </w:p>
+    <w:p>
+      <w:pPr>
+        <w:pStyle w:val="ListParagraph"/>
+        <w:numPr>
+          <w:ilvl w:val="0"/>
+          <w:numId w:val="3"/>
+        </w:numPr>
+      </w:pPr>
+      <w:r>
+        <w:t>Get jupyter lab to work in vscode</w:t>
+      </w:r>
+    </w:p>
+    <w:p>
+      <w:pPr>
+        <w:pStyle w:val="ListParagraph"/>
+        <w:numPr>
+          <w:ilvl w:val="0"/>
+          <w:numId w:val="3"/>
+        </w:numPr>
+      </w:pPr>
+      <w:r>
+        <w:t>Do better version control than “name_V1”</w:t>
+      </w:r>
+    </w:p>
+    <w:p>
+      <w:pPr>
+        <w:pStyle w:val="ListParagraph"/>
+        <w:numPr>
+          <w:ilvl w:val="0"/>
+          <w:numId w:val="3"/>
+        </w:numPr>
+      </w:pPr>
+      <w:r>
+        <w:t>Add comparison between Zth and power at various times</w:t>
+      </w:r>
+    </w:p>
+    <w:p>
+      <w:pPr>
+        <w:pStyle w:val="ListParagraph"/>
+        <w:numPr>
+          <w:ilvl w:val="0"/>
+          <w:numId w:val="3"/>
+        </w:numPr>
+      </w:pPr>
+      <w:r>
+        <w:t>Analyze how “LTI” the system actually is</w:t>
+      </w:r>
+    </w:p>
+    <w:p>
+      <w:pPr>
+        <w:pStyle w:val="Heading1"/>
+      </w:pPr>
+      <w:r>
+        <w:t>Presentation</w:t>
+      </w:r>
+    </w:p>
+    <w:p>
+      <w:pPr>
+        <w:pStyle w:val="ListParagraph"/>
+        <w:numPr>
+          <w:ilvl w:val="0"/>
+          <w:numId w:val="4"/>
+        </w:numPr>
+      </w:pPr>
+      <w:r>
+        <w:t>Finish outline</w:t>
+      </w:r>
+    </w:p>
+    <w:p>
+      <w:pPr>
+        <w:pStyle w:val="ListParagraph"/>
+        <w:numPr>
+          <w:ilvl w:val="0"/>
+          <w:numId w:val="4"/>
+        </w:numPr>
+      </w:pPr>
+      <w:r>
+        <w:t>Start on powerpoint</w:t>
+      </w:r>
+    </w:p>
+    <w:p>
+      <w:pPr>
+        <w:pStyle w:val="Heading1"/>
+      </w:pPr>
+      <w:r>
+        <w:t>Paper</w:t>
+      </w:r>
+    </w:p>
+    <w:p>
+      <w:r>
+        <w:t>X</w:t>
+      </w:r>
+    </w:p>
+    <w:p/>
     <w:sectPr>
       <w:pgSz w:w="12240" w:h="15840"/>
       <w:pgMar w:top="1440" w:right="1440" w:bottom="1440" w:left="1440" w:header="720" w:footer="720" w:gutter="0"/>
@@ -20,6 +251,345 @@
 <file path=word/numbering.xml><?xml version="1.0" encoding="utf-8"?>
 <w:numbering xmlns:wpc="http://schemas.microsoft.com/office/word/2010/wordprocessingCanvas" xmlns:cx="http://schemas.microsoft.com/office/drawing/2014/chartex" xmlns:cx1="http://schemas.microsoft.com/office/drawing/2015/9/8/chartex" xmlns:cx2="http://schemas.microsoft.com/office/drawing/2015/10/21/chartex" xmlns:cx3="http://schemas.microsoft.com/office/drawing/2016/5/9/chartex" xmlns:cx4="http://schemas.microsoft.com/office/drawing/2016/5/10/chartex" xmlns:cx5="http://schemas.microsoft.com/office/drawing/2016/5/11/chartex" xmlns:cx6="http://schemas.microsoft.com/office/drawing/2016/5/12/chartex" xmlns:cx7="http://schemas.microsoft.com/office/drawing/2016/5/13/chartex" xmlns:cx8="http://schemas.microsoft.com/office/drawing/2016/5/14/chartex" xmlns:mc="http://schemas.openxmlformats.org/markup-compatibility/2006" xmlns:aink="http://schemas.microsoft.com/office/drawing/2016/ink" xmlns:am3d="http://schemas.microsoft.com/office/drawing/2017/model3d" xmlns:o="urn:schemas-microsoft-com:office:office" xmlns:oel="http://schemas.microsoft.com/office/2019/extlst" xmlns:r="http://schemas.openxmlformats.org/officeDocument/2006/relationships" xmlns:m="http://schemas.openxmlformats.org/officeDocument/2006/math" xmlns:v="urn:schemas-microsoft-com:vml" xmlns:wp14="http://schemas.microsoft.com/office/word/2010/wordprocessingDrawing" xmlns:wp="http://schemas.openxmlformats.org/drawingml/2006/wordprocessingDrawing" xmlns:w10="urn:schemas-microsoft-com:office:word" xmlns:w="http://schemas.openxmlformats.org/wordprocessingml/2006/main" xmlns:w14="http://schemas.microsoft.com/office/word/2010/wordml" xmlns:w15="http://schemas.microsoft.com/office/word/2012/wordml" xmlns:w16cex="http://schemas.microsoft.com/office/word/2018/wordml/cex" xmlns:w16cid="http://schemas.microsoft.com/office/word/2016/wordml/cid" xmlns:w16="http://schemas.microsoft.com/office/word/2018/wordml" xmlns:w16du="http://schemas.microsoft.com/office/word/2023/wordml/word16du" xmlns:w16sdtdh="http://schemas.microsoft.com/office/word/2020/wordml/sdtdatahash" xmlns:w16se="http://schemas.microsoft.com/office/word/2015/wordml/symex" xmlns:wpg="http://schemas.microsoft.com/office/word/2010/wordprocessingGroup" xmlns:wpi="http://schemas.microsoft.com/office/word/2010/wordprocessingInk" xmlns:wne="http://schemas.microsoft.com/office/word/2006/wordml" xmlns:wps="http://schemas.microsoft.com/office/word/2010/wordprocessingShape" mc:Ignorable="w14 w15 w16se w16cid w16 w16cex w16sdtdh w16du wp14">
   <w:abstractNum w:abstractNumId="0" w15:restartNumberingAfterBreak="0">
+    <w:nsid w:val="22A71A92"/>
+    <w:multiLevelType w:val="hybridMultilevel"/>
+    <w:tmpl w:val="978ED048"/>
+    <w:lvl w:ilvl="0" w:tplc="04090001">
+      <w:start w:val="1"/>
+      <w:numFmt w:val="bullet"/>
+      <w:lvlText w:val=""/>
+      <w:lvlJc w:val="left"/>
+      <w:pPr>
+        <w:ind w:left="720" w:hanging="360"/>
+      </w:pPr>
+      <w:rPr>
+        <w:rFonts w:ascii="Symbol" w:hAnsi="Symbol" w:hint="default"/>
+      </w:rPr>
+    </w:lvl>
+    <w:lvl w:ilvl="1" w:tplc="04090003" w:tentative="1">
+      <w:start w:val="1"/>
+      <w:numFmt w:val="bullet"/>
+      <w:lvlText w:val="o"/>
+      <w:lvlJc w:val="left"/>
+      <w:pPr>
+        <w:ind w:left="1440" w:hanging="360"/>
+      </w:pPr>
+      <w:rPr>
+        <w:rFonts w:ascii="Courier New" w:hAnsi="Courier New" w:cs="Courier New" w:hint="default"/>
+      </w:rPr>
+    </w:lvl>
+    <w:lvl w:ilvl="2" w:tplc="04090005" w:tentative="1">
+      <w:start w:val="1"/>
+      <w:numFmt w:val="bullet"/>
+      <w:lvlText w:val=""/>
+      <w:lvlJc w:val="left"/>
+      <w:pPr>
+        <w:ind w:left="2160" w:hanging="360"/>
+      </w:pPr>
+      <w:rPr>
+        <w:rFonts w:ascii="Wingdings" w:hAnsi="Wingdings" w:hint="default"/>
+      </w:rPr>
+    </w:lvl>
+    <w:lvl w:ilvl="3" w:tplc="04090001" w:tentative="1">
+      <w:start w:val="1"/>
+      <w:numFmt w:val="bullet"/>
+      <w:lvlText w:val=""/>
+      <w:lvlJc w:val="left"/>
+      <w:pPr>
+        <w:ind w:left="2880" w:hanging="360"/>
+      </w:pPr>
+      <w:rPr>
+        <w:rFonts w:ascii="Symbol" w:hAnsi="Symbol" w:hint="default"/>
+      </w:rPr>
+    </w:lvl>
+    <w:lvl w:ilvl="4" w:tplc="04090003" w:tentative="1">
+      <w:start w:val="1"/>
+      <w:numFmt w:val="bullet"/>
+      <w:lvlText w:val="o"/>
+      <w:lvlJc w:val="left"/>
+      <w:pPr>
+        <w:ind w:left="3600" w:hanging="360"/>
+      </w:pPr>
+      <w:rPr>
+        <w:rFonts w:ascii="Courier New" w:hAnsi="Courier New" w:cs="Courier New" w:hint="default"/>
+      </w:rPr>
+    </w:lvl>
+    <w:lvl w:ilvl="5" w:tplc="04090005" w:tentative="1">
+      <w:start w:val="1"/>
+      <w:numFmt w:val="bullet"/>
+      <w:lvlText w:val=""/>
+      <w:lvlJc w:val="left"/>
+      <w:pPr>
+        <w:ind w:left="4320" w:hanging="360"/>
+      </w:pPr>
+      <w:rPr>
+        <w:rFonts w:ascii="Wingdings" w:hAnsi="Wingdings" w:hint="default"/>
+      </w:rPr>
+    </w:lvl>
+    <w:lvl w:ilvl="6" w:tplc="04090001" w:tentative="1">
+      <w:start w:val="1"/>
+      <w:numFmt w:val="bullet"/>
+      <w:lvlText w:val=""/>
+      <w:lvlJc w:val="left"/>
+      <w:pPr>
+        <w:ind w:left="5040" w:hanging="360"/>
+      </w:pPr>
+      <w:rPr>
+        <w:rFonts w:ascii="Symbol" w:hAnsi="Symbol" w:hint="default"/>
+      </w:rPr>
+    </w:lvl>
+    <w:lvl w:ilvl="7" w:tplc="04090003" w:tentative="1">
+      <w:start w:val="1"/>
+      <w:numFmt w:val="bullet"/>
+      <w:lvlText w:val="o"/>
+      <w:lvlJc w:val="left"/>
+      <w:pPr>
+        <w:ind w:left="5760" w:hanging="360"/>
+      </w:pPr>
+      <w:rPr>
+        <w:rFonts w:ascii="Courier New" w:hAnsi="Courier New" w:cs="Courier New" w:hint="default"/>
+      </w:rPr>
+    </w:lvl>
+    <w:lvl w:ilvl="8" w:tplc="04090005" w:tentative="1">
+      <w:start w:val="1"/>
+      <w:numFmt w:val="bullet"/>
+      <w:lvlText w:val=""/>
+      <w:lvlJc w:val="left"/>
+      <w:pPr>
+        <w:ind w:left="6480" w:hanging="360"/>
+      </w:pPr>
+      <w:rPr>
+        <w:rFonts w:ascii="Wingdings" w:hAnsi="Wingdings" w:hint="default"/>
+      </w:rPr>
+    </w:lvl>
+  </w:abstractNum>
+  <w:abstractNum w:abstractNumId="1" w15:restartNumberingAfterBreak="0">
+    <w:nsid w:val="3D8D1D36"/>
+    <w:multiLevelType w:val="hybridMultilevel"/>
+    <w:tmpl w:val="004A5274"/>
+    <w:lvl w:ilvl="0" w:tplc="04090001">
+      <w:start w:val="1"/>
+      <w:numFmt w:val="bullet"/>
+      <w:lvlText w:val=""/>
+      <w:lvlJc w:val="left"/>
+      <w:pPr>
+        <w:ind w:left="720" w:hanging="360"/>
+      </w:pPr>
+      <w:rPr>
+        <w:rFonts w:ascii="Symbol" w:hAnsi="Symbol" w:hint="default"/>
+      </w:rPr>
+    </w:lvl>
+    <w:lvl w:ilvl="1" w:tplc="04090003" w:tentative="1">
+      <w:start w:val="1"/>
+      <w:numFmt w:val="bullet"/>
+      <w:lvlText w:val="o"/>
+      <w:lvlJc w:val="left"/>
+      <w:pPr>
+        <w:ind w:left="1440" w:hanging="360"/>
+      </w:pPr>
+      <w:rPr>
+        <w:rFonts w:ascii="Courier New" w:hAnsi="Courier New" w:cs="Courier New" w:hint="default"/>
+      </w:rPr>
+    </w:lvl>
+    <w:lvl w:ilvl="2" w:tplc="04090005" w:tentative="1">
+      <w:start w:val="1"/>
+      <w:numFmt w:val="bullet"/>
+      <w:lvlText w:val=""/>
+      <w:lvlJc w:val="left"/>
+      <w:pPr>
+        <w:ind w:left="2160" w:hanging="360"/>
+      </w:pPr>
+      <w:rPr>
+        <w:rFonts w:ascii="Wingdings" w:hAnsi="Wingdings" w:hint="default"/>
+      </w:rPr>
+    </w:lvl>
+    <w:lvl w:ilvl="3" w:tplc="04090001" w:tentative="1">
+      <w:start w:val="1"/>
+      <w:numFmt w:val="bullet"/>
+      <w:lvlText w:val=""/>
+      <w:lvlJc w:val="left"/>
+      <w:pPr>
+        <w:ind w:left="2880" w:hanging="360"/>
+      </w:pPr>
+      <w:rPr>
+        <w:rFonts w:ascii="Symbol" w:hAnsi="Symbol" w:hint="default"/>
+      </w:rPr>
+    </w:lvl>
+    <w:lvl w:ilvl="4" w:tplc="04090003" w:tentative="1">
+      <w:start w:val="1"/>
+      <w:numFmt w:val="bullet"/>
+      <w:lvlText w:val="o"/>
+      <w:lvlJc w:val="left"/>
+      <w:pPr>
+        <w:ind w:left="3600" w:hanging="360"/>
+      </w:pPr>
+      <w:rPr>
+        <w:rFonts w:ascii="Courier New" w:hAnsi="Courier New" w:cs="Courier New" w:hint="default"/>
+      </w:rPr>
+    </w:lvl>
+    <w:lvl w:ilvl="5" w:tplc="04090005" w:tentative="1">
+      <w:start w:val="1"/>
+      <w:numFmt w:val="bullet"/>
+      <w:lvlText w:val=""/>
+      <w:lvlJc w:val="left"/>
+      <w:pPr>
+        <w:ind w:left="4320" w:hanging="360"/>
+      </w:pPr>
+      <w:rPr>
+        <w:rFonts w:ascii="Wingdings" w:hAnsi="Wingdings" w:hint="default"/>
+      </w:rPr>
+    </w:lvl>
+    <w:lvl w:ilvl="6" w:tplc="04090001" w:tentative="1">
+      <w:start w:val="1"/>
+      <w:numFmt w:val="bullet"/>
+      <w:lvlText w:val=""/>
+      <w:lvlJc w:val="left"/>
+      <w:pPr>
+        <w:ind w:left="5040" w:hanging="360"/>
+      </w:pPr>
+      <w:rPr>
+        <w:rFonts w:ascii="Symbol" w:hAnsi="Symbol" w:hint="default"/>
+      </w:rPr>
+    </w:lvl>
+    <w:lvl w:ilvl="7" w:tplc="04090003" w:tentative="1">
+      <w:start w:val="1"/>
+      <w:numFmt w:val="bullet"/>
+      <w:lvlText w:val="o"/>
+      <w:lvlJc w:val="left"/>
+      <w:pPr>
+        <w:ind w:left="5760" w:hanging="360"/>
+      </w:pPr>
+      <w:rPr>
+        <w:rFonts w:ascii="Courier New" w:hAnsi="Courier New" w:cs="Courier New" w:hint="default"/>
+      </w:rPr>
+    </w:lvl>
+    <w:lvl w:ilvl="8" w:tplc="04090005" w:tentative="1">
+      <w:start w:val="1"/>
+      <w:numFmt w:val="bullet"/>
+      <w:lvlText w:val=""/>
+      <w:lvlJc w:val="left"/>
+      <w:pPr>
+        <w:ind w:left="6480" w:hanging="360"/>
+      </w:pPr>
+      <w:rPr>
+        <w:rFonts w:ascii="Wingdings" w:hAnsi="Wingdings" w:hint="default"/>
+      </w:rPr>
+    </w:lvl>
+  </w:abstractNum>
+  <w:abstractNum w:abstractNumId="2" w15:restartNumberingAfterBreak="0">
+    <w:nsid w:val="6E336AEA"/>
+    <w:multiLevelType w:val="hybridMultilevel"/>
+    <w:tmpl w:val="A2980A22"/>
+    <w:lvl w:ilvl="0" w:tplc="04090001">
+      <w:start w:val="1"/>
+      <w:numFmt w:val="bullet"/>
+      <w:lvlText w:val=""/>
+      <w:lvlJc w:val="left"/>
+      <w:pPr>
+        <w:ind w:left="720" w:hanging="360"/>
+      </w:pPr>
+      <w:rPr>
+        <w:rFonts w:ascii="Symbol" w:hAnsi="Symbol" w:hint="default"/>
+      </w:rPr>
+    </w:lvl>
+    <w:lvl w:ilvl="1" w:tplc="04090003" w:tentative="1">
+      <w:start w:val="1"/>
+      <w:numFmt w:val="bullet"/>
+      <w:lvlText w:val="o"/>
+      <w:lvlJc w:val="left"/>
+      <w:pPr>
+        <w:ind w:left="1440" w:hanging="360"/>
+      </w:pPr>
+      <w:rPr>
+        <w:rFonts w:ascii="Courier New" w:hAnsi="Courier New" w:cs="Courier New" w:hint="default"/>
+      </w:rPr>
+    </w:lvl>
+    <w:lvl w:ilvl="2" w:tplc="04090005" w:tentative="1">
+      <w:start w:val="1"/>
+      <w:numFmt w:val="bullet"/>
+      <w:lvlText w:val=""/>
+      <w:lvlJc w:val="left"/>
+      <w:pPr>
+        <w:ind w:left="2160" w:hanging="360"/>
+      </w:pPr>
+      <w:rPr>
+        <w:rFonts w:ascii="Wingdings" w:hAnsi="Wingdings" w:hint="default"/>
+      </w:rPr>
+    </w:lvl>
+    <w:lvl w:ilvl="3" w:tplc="04090001" w:tentative="1">
+      <w:start w:val="1"/>
+      <w:numFmt w:val="bullet"/>
+      <w:lvlText w:val=""/>
+      <w:lvlJc w:val="left"/>
+      <w:pPr>
+        <w:ind w:left="2880" w:hanging="360"/>
+      </w:pPr>
+      <w:rPr>
+        <w:rFonts w:ascii="Symbol" w:hAnsi="Symbol" w:hint="default"/>
+      </w:rPr>
+    </w:lvl>
+    <w:lvl w:ilvl="4" w:tplc="04090003" w:tentative="1">
+      <w:start w:val="1"/>
+      <w:numFmt w:val="bullet"/>
+      <w:lvlText w:val="o"/>
+      <w:lvlJc w:val="left"/>
+      <w:pPr>
+        <w:ind w:left="3600" w:hanging="360"/>
+      </w:pPr>
+      <w:rPr>
+        <w:rFonts w:ascii="Courier New" w:hAnsi="Courier New" w:cs="Courier New" w:hint="default"/>
+      </w:rPr>
+    </w:lvl>
+    <w:lvl w:ilvl="5" w:tplc="04090005" w:tentative="1">
+      <w:start w:val="1"/>
+      <w:numFmt w:val="bullet"/>
+      <w:lvlText w:val=""/>
+      <w:lvlJc w:val="left"/>
+      <w:pPr>
+        <w:ind w:left="4320" w:hanging="360"/>
+      </w:pPr>
+      <w:rPr>
+        <w:rFonts w:ascii="Wingdings" w:hAnsi="Wingdings" w:hint="default"/>
+      </w:rPr>
+    </w:lvl>
+    <w:lvl w:ilvl="6" w:tplc="04090001" w:tentative="1">
+      <w:start w:val="1"/>
+      <w:numFmt w:val="bullet"/>
+      <w:lvlText w:val=""/>
+      <w:lvlJc w:val="left"/>
+      <w:pPr>
+        <w:ind w:left="5040" w:hanging="360"/>
+      </w:pPr>
+      <w:rPr>
+        <w:rFonts w:ascii="Symbol" w:hAnsi="Symbol" w:hint="default"/>
+      </w:rPr>
+    </w:lvl>
+    <w:lvl w:ilvl="7" w:tplc="04090003" w:tentative="1">
+      <w:start w:val="1"/>
+      <w:numFmt w:val="bullet"/>
+      <w:lvlText w:val="o"/>
+      <w:lvlJc w:val="left"/>
+      <w:pPr>
+        <w:ind w:left="5760" w:hanging="360"/>
+      </w:pPr>
+      <w:rPr>
+        <w:rFonts w:ascii="Courier New" w:hAnsi="Courier New" w:cs="Courier New" w:hint="default"/>
+      </w:rPr>
+    </w:lvl>
+    <w:lvl w:ilvl="8" w:tplc="04090005" w:tentative="1">
+      <w:start w:val="1"/>
+      <w:numFmt w:val="bullet"/>
+      <w:lvlText w:val=""/>
+      <w:lvlJc w:val="left"/>
+      <w:pPr>
+        <w:ind w:left="6480" w:hanging="360"/>
+      </w:pPr>
+      <w:rPr>
+        <w:rFonts w:ascii="Wingdings" w:hAnsi="Wingdings" w:hint="default"/>
+      </w:rPr>
+    </w:lvl>
+  </w:abstractNum>
+  <w:abstractNum w:abstractNumId="3" w15:restartNumberingAfterBreak="0">
     <w:nsid w:val="749B2EF5"/>
     <w:multiLevelType w:val="hybridMultilevel"/>
     <w:tmpl w:val="42AC247E"/>
@@ -109,7 +679,16 @@
     </w:lvl>
   </w:abstractNum>
   <w:num w:numId="1" w16cid:durableId="466968906">
+    <w:abstractNumId w:val="3"/>
+  </w:num>
+  <w:num w:numId="2" w16cid:durableId="2066096788">
+    <w:abstractNumId w:val="1"/>
+  </w:num>
+  <w:num w:numId="3" w16cid:durableId="539635929">
     <w:abstractNumId w:val="0"/>
+  </w:num>
+  <w:num w:numId="4" w16cid:durableId="433591993">
+    <w:abstractNumId w:val="2"/>
   </w:num>
 </w:numbering>
 </file>

</xml_diff>

<commit_message>
finished the zth poer calc
</commit_message>
<xml_diff>
--- a/Non-code/Void sdy to-do list.docx
+++ b/Non-code/Void sdy to-do list.docx
@@ -150,26 +150,6 @@
       </w:pPr>
       <w:r>
         <w:t>Code additions</w:t>
-      </w:r>
-    </w:p>
-    <w:p>
-      <w:pPr>
-        <w:pStyle w:val="ListParagraph"/>
-        <w:numPr>
-          <w:ilvl w:val="0"/>
-          <w:numId w:val="3"/>
-        </w:numPr>
-      </w:pPr>
-      <w:r>
-        <w:t xml:space="preserve">Add comparison between </w:t>
-      </w:r>
-      <w:proofErr w:type="spellStart"/>
-      <w:r>
-        <w:t>Zth</w:t>
-      </w:r>
-      <w:proofErr w:type="spellEnd"/>
-      <w:r>
-        <w:t xml:space="preserve"> and power at various times</w:t>
       </w:r>
     </w:p>
     <w:p>

</xml_diff>